<commit_message>
RE: ISD & STM documents - as of FEB 24 2020 request for review - ERFLL/ BANKGW
Modified ISD and STM for BANKGW single feed about the revised ODS tables name
</commit_message>
<xml_diff>
--- a/DTAC_BANKGW_Interface Requirement Specifications_v1.0.docx
+++ b/DTAC_BANKGW_Interface Requirement Specifications_v1.0.docx
@@ -274,7 +274,7 @@
                                     <pic:cNvPicPr/>
                                   </pic:nvPicPr>
                                   <pic:blipFill>
-                                    <a:blip r:embed="rId10">
+                                    <a:blip r:embed="rId11">
                                       <a:extLst>
                                         <a:ext uri="{28A0092B-C50C-407E-A947-70E740481C1C}">
                                           <a14:useLocalDpi xmlns:a14="http://schemas.microsoft.com/office/drawing/2010/main" val="0"/>
@@ -408,8 +408,6 @@
         </w:rPr>
         <w:br w:type="page"/>
       </w:r>
-      <w:bookmarkStart w:id="0" w:name="_GoBack"/>
-      <w:bookmarkEnd w:id="0"/>
     </w:p>
     <w:p>
       <w:pPr>
@@ -429,7 +427,7 @@
         </w:rPr>
       </w:pPr>
     </w:p>
-    <w:bookmarkStart w:id="1" w:name="_Hlk522379952" w:displacedByCustomXml="next"/>
+    <w:bookmarkStart w:id="0" w:name="_Hlk522379952" w:displacedByCustomXml="next"/>
     <w:sdt>
       <w:sdtPr>
         <w:rPr>
@@ -460,6 +458,8 @@
             <w:t>Table of Contents</w:t>
           </w:r>
         </w:p>
+        <w:bookmarkStart w:id="1" w:name="_GoBack"/>
+        <w:bookmarkEnd w:id="1"/>
         <w:p>
           <w:pPr>
             <w:pStyle w:val="TOC1"/>
@@ -481,7 +481,7 @@
           <w:r>
             <w:fldChar w:fldCharType="separate"/>
           </w:r>
-          <w:hyperlink w:anchor="_Toc34048933" w:history="1">
+          <w:hyperlink w:anchor="_Toc35434096" w:history="1">
             <w:r>
               <w:rPr>
                 <w:rStyle w:val="Hyperlink"/>
@@ -526,7 +526,7 @@
                 <w:noProof/>
                 <w:webHidden/>
               </w:rPr>
-              <w:instrText xml:space="preserve"> PAGEREF _Toc34048933 \h </w:instrText>
+              <w:instrText xml:space="preserve"> PAGEREF _Toc35434096 \h </w:instrText>
             </w:r>
             <w:r>
               <w:rPr>
@@ -568,7 +568,7 @@
               <w:noProof/>
             </w:rPr>
           </w:pPr>
-          <w:hyperlink w:anchor="_Toc34048934" w:history="1">
+          <w:hyperlink w:anchor="_Toc35434097" w:history="1">
             <w:r>
               <w:rPr>
                 <w:rStyle w:val="Hyperlink"/>
@@ -597,7 +597,7 @@
                 <w:noProof/>
                 <w:webHidden/>
               </w:rPr>
-              <w:instrText xml:space="preserve"> PAGEREF _Toc34048934 \h </w:instrText>
+              <w:instrText xml:space="preserve"> PAGEREF _Toc35434097 \h </w:instrText>
             </w:r>
             <w:r>
               <w:rPr>
@@ -639,7 +639,7 @@
               <w:noProof/>
             </w:rPr>
           </w:pPr>
-          <w:hyperlink w:anchor="_Toc34048935" w:history="1">
+          <w:hyperlink w:anchor="_Toc35434098" w:history="1">
             <w:r>
               <w:rPr>
                 <w:rStyle w:val="Hyperlink"/>
@@ -668,7 +668,7 @@
                 <w:noProof/>
                 <w:webHidden/>
               </w:rPr>
-              <w:instrText xml:space="preserve"> PAGEREF _Toc34048935 \h </w:instrText>
+              <w:instrText xml:space="preserve"> PAGEREF _Toc35434098 \h </w:instrText>
             </w:r>
             <w:r>
               <w:rPr>
@@ -710,7 +710,7 @@
               <w:noProof/>
             </w:rPr>
           </w:pPr>
-          <w:hyperlink w:anchor="_Toc34048936" w:history="1">
+          <w:hyperlink w:anchor="_Toc35434099" w:history="1">
             <w:r>
               <w:rPr>
                 <w:rStyle w:val="Hyperlink"/>
@@ -737,7 +737,7 @@
                 <w:noProof/>
                 <w:webHidden/>
               </w:rPr>
-              <w:instrText xml:space="preserve"> PAGEREF _Toc34048936 \h </w:instrText>
+              <w:instrText xml:space="preserve"> PAGEREF _Toc35434099 \h </w:instrText>
             </w:r>
             <w:r>
               <w:rPr>
@@ -779,7 +779,7 @@
               <w:noProof/>
             </w:rPr>
           </w:pPr>
-          <w:hyperlink w:anchor="_Toc34048937" w:history="1">
+          <w:hyperlink w:anchor="_Toc35434100" w:history="1">
             <w:r>
               <w:rPr>
                 <w:rStyle w:val="Hyperlink"/>
@@ -806,7 +806,7 @@
                 <w:noProof/>
                 <w:webHidden/>
               </w:rPr>
-              <w:instrText xml:space="preserve"> PAGEREF _Toc34048937 \h </w:instrText>
+              <w:instrText xml:space="preserve"> PAGEREF _Toc35434100 \h </w:instrText>
             </w:r>
             <w:r>
               <w:rPr>
@@ -849,7 +849,7 @@
               <w:noProof/>
             </w:rPr>
           </w:pPr>
-          <w:hyperlink w:anchor="_Toc34048938" w:history="1">
+          <w:hyperlink w:anchor="_Toc35434101" w:history="1">
             <w:r>
               <w:rPr>
                 <w:rStyle w:val="Hyperlink"/>
@@ -894,7 +894,7 @@
                 <w:noProof/>
                 <w:webHidden/>
               </w:rPr>
-              <w:instrText xml:space="preserve"> PAGEREF _Toc34048938 \h </w:instrText>
+              <w:instrText xml:space="preserve"> PAGEREF _Toc35434101 \h </w:instrText>
             </w:r>
             <w:r>
               <w:rPr>
@@ -937,7 +937,7 @@
               <w:noProof/>
             </w:rPr>
           </w:pPr>
-          <w:hyperlink w:anchor="_Toc34048939" w:history="1">
+          <w:hyperlink w:anchor="_Toc35434102" w:history="1">
             <w:r>
               <w:rPr>
                 <w:rStyle w:val="Hyperlink"/>
@@ -982,7 +982,7 @@
                 <w:noProof/>
                 <w:webHidden/>
               </w:rPr>
-              <w:instrText xml:space="preserve"> PAGEREF _Toc34048939 \h </w:instrText>
+              <w:instrText xml:space="preserve"> PAGEREF _Toc35434102 \h </w:instrText>
             </w:r>
             <w:r>
               <w:rPr>
@@ -1024,7 +1024,7 @@
               <w:noProof/>
             </w:rPr>
           </w:pPr>
-          <w:hyperlink w:anchor="_Toc34048943" w:history="1">
+          <w:hyperlink w:anchor="_Toc35434106" w:history="1">
             <w:r>
               <w:rPr>
                 <w:rStyle w:val="Hyperlink"/>
@@ -1052,7 +1052,7 @@
                 <w:noProof/>
                 <w:webHidden/>
               </w:rPr>
-              <w:instrText xml:space="preserve"> PAGEREF _Toc34048943 \h </w:instrText>
+              <w:instrText xml:space="preserve"> PAGEREF _Toc35434106 \h </w:instrText>
             </w:r>
             <w:r>
               <w:rPr>
@@ -1095,7 +1095,7 @@
               <w:noProof/>
             </w:rPr>
           </w:pPr>
-          <w:hyperlink w:anchor="_Toc34048944" w:history="1">
+          <w:hyperlink w:anchor="_Toc35434107" w:history="1">
             <w:r>
               <w:rPr>
                 <w:rStyle w:val="Hyperlink"/>
@@ -1138,7 +1138,7 @@
                 <w:noProof/>
                 <w:webHidden/>
               </w:rPr>
-              <w:instrText xml:space="preserve"> PAGEREF _Toc34048944 \h </w:instrText>
+              <w:instrText xml:space="preserve"> PAGEREF _Toc35434107 \h </w:instrText>
             </w:r>
             <w:r>
               <w:rPr>
@@ -1181,7 +1181,7 @@
               <w:noProof/>
             </w:rPr>
           </w:pPr>
-          <w:hyperlink w:anchor="_Toc34048945" w:history="1">
+          <w:hyperlink w:anchor="_Toc35434108" w:history="1">
             <w:r>
               <w:rPr>
                 <w:rStyle w:val="Hyperlink"/>
@@ -1224,7 +1224,7 @@
                 <w:noProof/>
                 <w:webHidden/>
               </w:rPr>
-              <w:instrText xml:space="preserve"> PAGEREF _Toc34048945 \h </w:instrText>
+              <w:instrText xml:space="preserve"> PAGEREF _Toc35434108 \h </w:instrText>
             </w:r>
             <w:r>
               <w:rPr>
@@ -1267,7 +1267,7 @@
               <w:noProof/>
             </w:rPr>
           </w:pPr>
-          <w:hyperlink w:anchor="_Toc34048946" w:history="1">
+          <w:hyperlink w:anchor="_Toc35434109" w:history="1">
             <w:r>
               <w:rPr>
                 <w:rStyle w:val="Hyperlink"/>
@@ -1310,7 +1310,7 @@
                 <w:noProof/>
                 <w:webHidden/>
               </w:rPr>
-              <w:instrText xml:space="preserve"> PAGEREF _Toc34048946 \h </w:instrText>
+              <w:instrText xml:space="preserve"> PAGEREF _Toc35434109 \h </w:instrText>
             </w:r>
             <w:r>
               <w:rPr>
@@ -1353,7 +1353,7 @@
               <w:noProof/>
             </w:rPr>
           </w:pPr>
-          <w:hyperlink w:anchor="_Toc34048947" w:history="1">
+          <w:hyperlink w:anchor="_Toc35434110" w:history="1">
             <w:r>
               <w:rPr>
                 <w:rStyle w:val="Hyperlink"/>
@@ -1396,7 +1396,7 @@
                 <w:noProof/>
                 <w:webHidden/>
               </w:rPr>
-              <w:instrText xml:space="preserve"> PAGEREF _Toc34048947 \h </w:instrText>
+              <w:instrText xml:space="preserve"> PAGEREF _Toc35434110 \h </w:instrText>
             </w:r>
             <w:r>
               <w:rPr>
@@ -1439,7 +1439,7 @@
               <w:noProof/>
             </w:rPr>
           </w:pPr>
-          <w:hyperlink w:anchor="_Toc34048948" w:history="1">
+          <w:hyperlink w:anchor="_Toc35434111" w:history="1">
             <w:r>
               <w:rPr>
                 <w:rStyle w:val="Hyperlink"/>
@@ -1484,7 +1484,7 @@
                 <w:noProof/>
                 <w:webHidden/>
               </w:rPr>
-              <w:instrText xml:space="preserve"> PAGEREF _Toc34048948 \h </w:instrText>
+              <w:instrText xml:space="preserve"> PAGEREF _Toc35434111 \h </w:instrText>
             </w:r>
             <w:r>
               <w:rPr>
@@ -1526,7 +1526,7 @@
               <w:noProof/>
             </w:rPr>
           </w:pPr>
-          <w:hyperlink w:anchor="_Toc34048949" w:history="1">
+          <w:hyperlink w:anchor="_Toc35434112" w:history="1">
             <w:r>
               <w:rPr>
                 <w:rStyle w:val="Hyperlink"/>
@@ -1554,7 +1554,7 @@
                 <w:noProof/>
                 <w:webHidden/>
               </w:rPr>
-              <w:instrText xml:space="preserve"> PAGEREF _Toc34048949 \h </w:instrText>
+              <w:instrText xml:space="preserve"> PAGEREF _Toc35434112 \h </w:instrText>
             </w:r>
             <w:r>
               <w:rPr>
@@ -1596,7 +1596,7 @@
               <w:noProof/>
             </w:rPr>
           </w:pPr>
-          <w:hyperlink w:anchor="_Toc34048950" w:history="1">
+          <w:hyperlink w:anchor="_Toc35434113" w:history="1">
             <w:r>
               <w:rPr>
                 <w:rStyle w:val="Hyperlink"/>
@@ -1625,7 +1625,7 @@
                 <w:noProof/>
                 <w:webHidden/>
               </w:rPr>
-              <w:instrText xml:space="preserve"> PAGEREF _Toc34048950 \h </w:instrText>
+              <w:instrText xml:space="preserve"> PAGEREF _Toc35434113 \h </w:instrText>
             </w:r>
             <w:r>
               <w:rPr>
@@ -1667,7 +1667,7 @@
               <w:noProof/>
             </w:rPr>
           </w:pPr>
-          <w:hyperlink w:anchor="_Toc34048951" w:history="1">
+          <w:hyperlink w:anchor="_Toc35434114" w:history="1">
             <w:r>
               <w:rPr>
                 <w:rStyle w:val="Hyperlink"/>
@@ -1696,7 +1696,7 @@
                 <w:noProof/>
                 <w:webHidden/>
               </w:rPr>
-              <w:instrText xml:space="preserve"> PAGEREF _Toc34048951 \h </w:instrText>
+              <w:instrText xml:space="preserve"> PAGEREF _Toc35434114 \h </w:instrText>
             </w:r>
             <w:r>
               <w:rPr>
@@ -1738,7 +1738,7 @@
               <w:noProof/>
             </w:rPr>
           </w:pPr>
-          <w:hyperlink w:anchor="_Toc34048952" w:history="1">
+          <w:hyperlink w:anchor="_Toc35434115" w:history="1">
             <w:r>
               <w:rPr>
                 <w:rStyle w:val="Hyperlink"/>
@@ -1767,7 +1767,7 @@
                 <w:noProof/>
                 <w:webHidden/>
               </w:rPr>
-              <w:instrText xml:space="preserve"> PAGEREF _Toc34048952 \h </w:instrText>
+              <w:instrText xml:space="preserve"> PAGEREF _Toc35434115 \h </w:instrText>
             </w:r>
             <w:r>
               <w:rPr>
@@ -1809,7 +1809,7 @@
               <w:noProof/>
             </w:rPr>
           </w:pPr>
-          <w:hyperlink w:anchor="_Toc34048953" w:history="1">
+          <w:hyperlink w:anchor="_Toc35434116" w:history="1">
             <w:r>
               <w:rPr>
                 <w:rStyle w:val="Hyperlink"/>
@@ -1837,7 +1837,7 @@
                 <w:noProof/>
                 <w:webHidden/>
               </w:rPr>
-              <w:instrText xml:space="preserve"> PAGEREF _Toc34048953 \h </w:instrText>
+              <w:instrText xml:space="preserve"> PAGEREF _Toc35434116 \h </w:instrText>
             </w:r>
             <w:r>
               <w:rPr>
@@ -1879,7 +1879,7 @@
               <w:noProof/>
             </w:rPr>
           </w:pPr>
-          <w:hyperlink w:anchor="_Toc34048954" w:history="1">
+          <w:hyperlink w:anchor="_Toc35434117" w:history="1">
             <w:r>
               <w:rPr>
                 <w:rStyle w:val="Hyperlink"/>
@@ -1907,7 +1907,7 @@
                 <w:noProof/>
                 <w:webHidden/>
               </w:rPr>
-              <w:instrText xml:space="preserve"> PAGEREF _Toc34048954 \h </w:instrText>
+              <w:instrText xml:space="preserve"> PAGEREF _Toc35434117 \h </w:instrText>
             </w:r>
             <w:r>
               <w:rPr>
@@ -1949,7 +1949,7 @@
               <w:noProof/>
             </w:rPr>
           </w:pPr>
-          <w:hyperlink w:anchor="_Toc34048955" w:history="1">
+          <w:hyperlink w:anchor="_Toc35434118" w:history="1">
             <w:r>
               <w:rPr>
                 <w:rStyle w:val="Hyperlink"/>
@@ -1978,7 +1978,7 @@
                 <w:noProof/>
                 <w:webHidden/>
               </w:rPr>
-              <w:instrText xml:space="preserve"> PAGEREF _Toc34048955 \h </w:instrText>
+              <w:instrText xml:space="preserve"> PAGEREF _Toc35434118 \h </w:instrText>
             </w:r>
             <w:r>
               <w:rPr>
@@ -2020,7 +2020,7 @@
               <w:noProof/>
             </w:rPr>
           </w:pPr>
-          <w:hyperlink w:anchor="_Toc34048956" w:history="1">
+          <w:hyperlink w:anchor="_Toc35434119" w:history="1">
             <w:r>
               <w:rPr>
                 <w:rStyle w:val="Hyperlink"/>
@@ -2049,7 +2049,7 @@
                 <w:noProof/>
                 <w:webHidden/>
               </w:rPr>
-              <w:instrText xml:space="preserve"> PAGEREF _Toc34048956 \h </w:instrText>
+              <w:instrText xml:space="preserve"> PAGEREF _Toc35434119 \h </w:instrText>
             </w:r>
             <w:r>
               <w:rPr>
@@ -2091,7 +2091,7 @@
               <w:noProof/>
             </w:rPr>
           </w:pPr>
-          <w:hyperlink w:anchor="_Toc34048957" w:history="1">
+          <w:hyperlink w:anchor="_Toc35434120" w:history="1">
             <w:r>
               <w:rPr>
                 <w:rStyle w:val="Hyperlink"/>
@@ -2120,7 +2120,7 @@
                 <w:noProof/>
                 <w:webHidden/>
               </w:rPr>
-              <w:instrText xml:space="preserve"> PAGEREF _Toc34048957 \h </w:instrText>
+              <w:instrText xml:space="preserve"> PAGEREF _Toc35434120 \h </w:instrText>
             </w:r>
             <w:r>
               <w:rPr>
@@ -2162,7 +2162,7 @@
               <w:noProof/>
             </w:rPr>
           </w:pPr>
-          <w:hyperlink w:anchor="_Toc34048958" w:history="1">
+          <w:hyperlink w:anchor="_Toc35434121" w:history="1">
             <w:r>
               <w:rPr>
                 <w:rStyle w:val="Hyperlink"/>
@@ -2191,7 +2191,7 @@
                 <w:noProof/>
                 <w:webHidden/>
               </w:rPr>
-              <w:instrText xml:space="preserve"> PAGEREF _Toc34048958 \h </w:instrText>
+              <w:instrText xml:space="preserve"> PAGEREF _Toc35434121 \h </w:instrText>
             </w:r>
             <w:r>
               <w:rPr>
@@ -2233,7 +2233,7 @@
               <w:noProof/>
             </w:rPr>
           </w:pPr>
-          <w:hyperlink w:anchor="_Toc34048959" w:history="1">
+          <w:hyperlink w:anchor="_Toc35434122" w:history="1">
             <w:r>
               <w:rPr>
                 <w:rStyle w:val="Hyperlink"/>
@@ -2262,7 +2262,7 @@
                 <w:noProof/>
                 <w:webHidden/>
               </w:rPr>
-              <w:instrText xml:space="preserve"> PAGEREF _Toc34048959 \h </w:instrText>
+              <w:instrText xml:space="preserve"> PAGEREF _Toc35434122 \h </w:instrText>
             </w:r>
             <w:r>
               <w:rPr>
@@ -2304,7 +2304,7 @@
               <w:noProof/>
             </w:rPr>
           </w:pPr>
-          <w:hyperlink w:anchor="_Toc34048960" w:history="1">
+          <w:hyperlink w:anchor="_Toc35434123" w:history="1">
             <w:r>
               <w:rPr>
                 <w:rStyle w:val="Hyperlink"/>
@@ -2333,7 +2333,7 @@
                 <w:noProof/>
                 <w:webHidden/>
               </w:rPr>
-              <w:instrText xml:space="preserve"> PAGEREF _Toc34048960 \h </w:instrText>
+              <w:instrText xml:space="preserve"> PAGEREF _Toc35434123 \h </w:instrText>
             </w:r>
             <w:r>
               <w:rPr>
@@ -2375,7 +2375,7 @@
               <w:noProof/>
             </w:rPr>
           </w:pPr>
-          <w:hyperlink w:anchor="_Toc34048961" w:history="1">
+          <w:hyperlink w:anchor="_Toc35434124" w:history="1">
             <w:r>
               <w:rPr>
                 <w:rStyle w:val="Hyperlink"/>
@@ -2404,7 +2404,7 @@
                 <w:noProof/>
                 <w:webHidden/>
               </w:rPr>
-              <w:instrText xml:space="preserve"> PAGEREF _Toc34048961 \h </w:instrText>
+              <w:instrText xml:space="preserve"> PAGEREF _Toc35434124 \h </w:instrText>
             </w:r>
             <w:r>
               <w:rPr>
@@ -2447,7 +2447,7 @@
               <w:noProof/>
             </w:rPr>
           </w:pPr>
-          <w:hyperlink w:anchor="_Toc34048962" w:history="1">
+          <w:hyperlink w:anchor="_Toc35434125" w:history="1">
             <w:r>
               <w:rPr>
                 <w:rStyle w:val="Hyperlink"/>
@@ -2492,7 +2492,7 @@
                 <w:noProof/>
                 <w:webHidden/>
               </w:rPr>
-              <w:instrText xml:space="preserve"> PAGEREF _Toc34048962 \h </w:instrText>
+              <w:instrText xml:space="preserve"> PAGEREF _Toc35434125 \h </w:instrText>
             </w:r>
             <w:r>
               <w:rPr>
@@ -2535,7 +2535,7 @@
               <w:noProof/>
             </w:rPr>
           </w:pPr>
-          <w:hyperlink w:anchor="_Toc34048968" w:history="1">
+          <w:hyperlink w:anchor="_Toc35434131" w:history="1">
             <w:r>
               <w:rPr>
                 <w:rStyle w:val="Hyperlink"/>
@@ -2580,7 +2580,7 @@
                 <w:noProof/>
                 <w:webHidden/>
               </w:rPr>
-              <w:instrText xml:space="preserve"> PAGEREF _Toc34048968 \h </w:instrText>
+              <w:instrText xml:space="preserve"> PAGEREF _Toc35434131 \h </w:instrText>
             </w:r>
             <w:r>
               <w:rPr>
@@ -2623,7 +2623,7 @@
         </w:p>
       </w:sdtContent>
     </w:sdt>
-    <w:bookmarkEnd w:id="1" w:displacedByCustomXml="prev"/>
+    <w:bookmarkEnd w:id="0" w:displacedByCustomXml="prev"/>
     <w:p>
       <w:pPr>
         <w:pStyle w:val="Heading1"/>
@@ -5397,7 +5397,7 @@
       <w:bookmarkStart w:id="9" w:name="_Toc390894202"/>
       <w:bookmarkStart w:id="10" w:name="_Toc442867573"/>
       <w:bookmarkStart w:id="11" w:name="_Toc512435627"/>
-      <w:bookmarkStart w:id="12" w:name="_Toc34048933"/>
+      <w:bookmarkStart w:id="12" w:name="_Toc35434096"/>
       <w:r>
         <w:rPr>
           <w:rFonts w:cs="Arial"/>
@@ -5459,7 +5459,7 @@
       </w:r>
     </w:p>
     <w:bookmarkStart w:id="13" w:name="_Toc17213438"/>
-    <w:bookmarkStart w:id="14" w:name="_Toc34048934"/>
+    <w:bookmarkStart w:id="14" w:name="_Toc35434097"/>
     <w:bookmarkEnd w:id="9"/>
     <w:bookmarkEnd w:id="10"/>
     <w:bookmarkEnd w:id="11"/>
@@ -6672,7 +6672,7 @@
           <w:lang w:val="en-GB"/>
         </w:rPr>
       </w:pPr>
-      <w:bookmarkStart w:id="15" w:name="_Toc34048935"/>
+      <w:bookmarkStart w:id="15" w:name="_Toc35434098"/>
       <w:r>
         <w:rPr>
           <w:rFonts w:ascii="Cambria" w:hAnsi="Cambria"/>
@@ -7292,7 +7292,7 @@
         <w:pStyle w:val="Heading2"/>
       </w:pPr>
       <w:bookmarkStart w:id="16" w:name="_Toc514793891"/>
-      <w:bookmarkStart w:id="17" w:name="_Toc34048936"/>
+      <w:bookmarkStart w:id="17" w:name="_Toc35434099"/>
       <w:r>
         <w:t xml:space="preserve">1.3 </w:t>
       </w:r>
@@ -8547,7 +8547,7 @@
       <w:bookmarkStart w:id="18" w:name="_Toc17817298"/>
       <w:bookmarkStart w:id="19" w:name="_Toc18078520"/>
       <w:bookmarkStart w:id="20" w:name="_Toc18329885"/>
-      <w:bookmarkStart w:id="21" w:name="_Toc34048937"/>
+      <w:bookmarkStart w:id="21" w:name="_Toc35434100"/>
       <w:r>
         <w:t xml:space="preserve">1.4 ODS </w:t>
       </w:r>
@@ -8686,7 +8686,7 @@
       <w:bookmarkStart w:id="32" w:name="_Toc11172459"/>
       <w:bookmarkStart w:id="33" w:name="_Toc11172460"/>
       <w:bookmarkStart w:id="34" w:name="_Toc11172461"/>
-      <w:bookmarkStart w:id="35" w:name="_Toc34048938"/>
+      <w:bookmarkStart w:id="35" w:name="_Toc35434101"/>
       <w:bookmarkEnd w:id="22"/>
       <w:bookmarkEnd w:id="23"/>
       <w:bookmarkEnd w:id="24"/>
@@ -8884,7 +8884,7 @@
       </w:r>
       <w:bookmarkStart w:id="36" w:name="_Toc442867577"/>
       <w:bookmarkStart w:id="37" w:name="_Toc512435631"/>
-      <w:bookmarkStart w:id="38" w:name="_Toc34048939"/>
+      <w:bookmarkStart w:id="38" w:name="_Toc35434102"/>
       <w:r>
         <w:rPr>
           <w:rFonts w:cs="Arial"/>
@@ -8938,6 +8938,7 @@
       <w:bookmarkStart w:id="57" w:name="_Toc33452201"/>
       <w:bookmarkStart w:id="58" w:name="_Toc33452431"/>
       <w:bookmarkStart w:id="59" w:name="_Toc34048940"/>
+      <w:bookmarkStart w:id="60" w:name="_Toc35434103"/>
       <w:bookmarkEnd w:id="39"/>
       <w:bookmarkEnd w:id="40"/>
       <w:bookmarkEnd w:id="41"/>
@@ -8959,6 +8960,7 @@
       <w:bookmarkEnd w:id="57"/>
       <w:bookmarkEnd w:id="58"/>
       <w:bookmarkEnd w:id="59"/>
+      <w:bookmarkEnd w:id="60"/>
     </w:p>
     <w:p>
       <w:pPr>
@@ -8981,28 +8983,28 @@
           <w:lang w:val="en-GB"/>
         </w:rPr>
       </w:pPr>
-      <w:bookmarkStart w:id="60" w:name="_Toc18506504"/>
-      <w:bookmarkStart w:id="61" w:name="_Toc18506738"/>
-      <w:bookmarkStart w:id="62" w:name="_Toc18506970"/>
-      <w:bookmarkStart w:id="63" w:name="_Toc18507015"/>
-      <w:bookmarkStart w:id="64" w:name="_Toc18507129"/>
-      <w:bookmarkStart w:id="65" w:name="_Toc18603182"/>
-      <w:bookmarkStart w:id="66" w:name="_Toc18603218"/>
-      <w:bookmarkStart w:id="67" w:name="_Toc18603271"/>
-      <w:bookmarkStart w:id="68" w:name="_Toc18604002"/>
-      <w:bookmarkStart w:id="69" w:name="_Toc25145125"/>
-      <w:bookmarkStart w:id="70" w:name="_Toc32310703"/>
-      <w:bookmarkStart w:id="71" w:name="_Toc32310751"/>
-      <w:bookmarkStart w:id="72" w:name="_Toc32320896"/>
-      <w:bookmarkStart w:id="73" w:name="_Toc32934322"/>
-      <w:bookmarkStart w:id="74" w:name="_Toc32934358"/>
-      <w:bookmarkStart w:id="75" w:name="_Toc33451520"/>
-      <w:bookmarkStart w:id="76" w:name="_Toc33451556"/>
-      <w:bookmarkStart w:id="77" w:name="_Toc33451762"/>
-      <w:bookmarkStart w:id="78" w:name="_Toc33452202"/>
-      <w:bookmarkStart w:id="79" w:name="_Toc33452432"/>
-      <w:bookmarkStart w:id="80" w:name="_Toc34048941"/>
-      <w:bookmarkEnd w:id="60"/>
+      <w:bookmarkStart w:id="61" w:name="_Toc18506504"/>
+      <w:bookmarkStart w:id="62" w:name="_Toc18506738"/>
+      <w:bookmarkStart w:id="63" w:name="_Toc18506970"/>
+      <w:bookmarkStart w:id="64" w:name="_Toc18507015"/>
+      <w:bookmarkStart w:id="65" w:name="_Toc18507129"/>
+      <w:bookmarkStart w:id="66" w:name="_Toc18603182"/>
+      <w:bookmarkStart w:id="67" w:name="_Toc18603218"/>
+      <w:bookmarkStart w:id="68" w:name="_Toc18603271"/>
+      <w:bookmarkStart w:id="69" w:name="_Toc18604002"/>
+      <w:bookmarkStart w:id="70" w:name="_Toc25145125"/>
+      <w:bookmarkStart w:id="71" w:name="_Toc32310703"/>
+      <w:bookmarkStart w:id="72" w:name="_Toc32310751"/>
+      <w:bookmarkStart w:id="73" w:name="_Toc32320896"/>
+      <w:bookmarkStart w:id="74" w:name="_Toc32934322"/>
+      <w:bookmarkStart w:id="75" w:name="_Toc32934358"/>
+      <w:bookmarkStart w:id="76" w:name="_Toc33451520"/>
+      <w:bookmarkStart w:id="77" w:name="_Toc33451556"/>
+      <w:bookmarkStart w:id="78" w:name="_Toc33451762"/>
+      <w:bookmarkStart w:id="79" w:name="_Toc33452202"/>
+      <w:bookmarkStart w:id="80" w:name="_Toc33452432"/>
+      <w:bookmarkStart w:id="81" w:name="_Toc34048941"/>
+      <w:bookmarkStart w:id="82" w:name="_Toc35434104"/>
       <w:bookmarkEnd w:id="61"/>
       <w:bookmarkEnd w:id="62"/>
       <w:bookmarkEnd w:id="63"/>
@@ -9023,6 +9025,8 @@
       <w:bookmarkEnd w:id="78"/>
       <w:bookmarkEnd w:id="79"/>
       <w:bookmarkEnd w:id="80"/>
+      <w:bookmarkEnd w:id="81"/>
+      <w:bookmarkEnd w:id="82"/>
     </w:p>
     <w:p>
       <w:pPr>
@@ -9045,29 +9049,28 @@
           <w:lang w:val="en-GB"/>
         </w:rPr>
       </w:pPr>
-      <w:bookmarkStart w:id="81" w:name="_Toc18506505"/>
-      <w:bookmarkStart w:id="82" w:name="_Toc18506739"/>
-      <w:bookmarkStart w:id="83" w:name="_Toc18506971"/>
-      <w:bookmarkStart w:id="84" w:name="_Toc18507016"/>
-      <w:bookmarkStart w:id="85" w:name="_Toc18507130"/>
-      <w:bookmarkStart w:id="86" w:name="_Toc18603183"/>
-      <w:bookmarkStart w:id="87" w:name="_Toc18603219"/>
-      <w:bookmarkStart w:id="88" w:name="_Toc18603272"/>
-      <w:bookmarkStart w:id="89" w:name="_Toc18604003"/>
-      <w:bookmarkStart w:id="90" w:name="_Toc25145126"/>
-      <w:bookmarkStart w:id="91" w:name="_Toc32310704"/>
-      <w:bookmarkStart w:id="92" w:name="_Toc32310752"/>
-      <w:bookmarkStart w:id="93" w:name="_Toc32320897"/>
-      <w:bookmarkStart w:id="94" w:name="_Toc32934323"/>
-      <w:bookmarkStart w:id="95" w:name="_Toc32934359"/>
-      <w:bookmarkStart w:id="96" w:name="_Toc33451521"/>
-      <w:bookmarkStart w:id="97" w:name="_Toc33451557"/>
-      <w:bookmarkStart w:id="98" w:name="_Toc33451763"/>
-      <w:bookmarkStart w:id="99" w:name="_Toc33452203"/>
-      <w:bookmarkStart w:id="100" w:name="_Toc33452433"/>
-      <w:bookmarkStart w:id="101" w:name="_Toc34048942"/>
-      <w:bookmarkEnd w:id="81"/>
-      <w:bookmarkEnd w:id="82"/>
+      <w:bookmarkStart w:id="83" w:name="_Toc18506505"/>
+      <w:bookmarkStart w:id="84" w:name="_Toc18506739"/>
+      <w:bookmarkStart w:id="85" w:name="_Toc18506971"/>
+      <w:bookmarkStart w:id="86" w:name="_Toc18507016"/>
+      <w:bookmarkStart w:id="87" w:name="_Toc18507130"/>
+      <w:bookmarkStart w:id="88" w:name="_Toc18603183"/>
+      <w:bookmarkStart w:id="89" w:name="_Toc18603219"/>
+      <w:bookmarkStart w:id="90" w:name="_Toc18603272"/>
+      <w:bookmarkStart w:id="91" w:name="_Toc18604003"/>
+      <w:bookmarkStart w:id="92" w:name="_Toc25145126"/>
+      <w:bookmarkStart w:id="93" w:name="_Toc32310704"/>
+      <w:bookmarkStart w:id="94" w:name="_Toc32310752"/>
+      <w:bookmarkStart w:id="95" w:name="_Toc32320897"/>
+      <w:bookmarkStart w:id="96" w:name="_Toc32934323"/>
+      <w:bookmarkStart w:id="97" w:name="_Toc32934359"/>
+      <w:bookmarkStart w:id="98" w:name="_Toc33451521"/>
+      <w:bookmarkStart w:id="99" w:name="_Toc33451557"/>
+      <w:bookmarkStart w:id="100" w:name="_Toc33451763"/>
+      <w:bookmarkStart w:id="101" w:name="_Toc33452203"/>
+      <w:bookmarkStart w:id="102" w:name="_Toc33452433"/>
+      <w:bookmarkStart w:id="103" w:name="_Toc34048942"/>
+      <w:bookmarkStart w:id="104" w:name="_Toc35434105"/>
       <w:bookmarkEnd w:id="83"/>
       <w:bookmarkEnd w:id="84"/>
       <w:bookmarkEnd w:id="85"/>
@@ -9087,6 +9090,9 @@
       <w:bookmarkEnd w:id="99"/>
       <w:bookmarkEnd w:id="100"/>
       <w:bookmarkEnd w:id="101"/>
+      <w:bookmarkEnd w:id="102"/>
+      <w:bookmarkEnd w:id="103"/>
+      <w:bookmarkEnd w:id="104"/>
     </w:p>
     <w:p>
       <w:pPr>
@@ -9095,15 +9101,15 @@
           <w:lang w:val="en-GB"/>
         </w:rPr>
       </w:pPr>
-      <w:bookmarkStart w:id="102" w:name="_Toc18503636"/>
-      <w:bookmarkStart w:id="103" w:name="_Toc34048943"/>
+      <w:bookmarkStart w:id="105" w:name="_Toc18503636"/>
+      <w:bookmarkStart w:id="106" w:name="_Toc35434106"/>
       <w:r>
         <w:rPr>
           <w:lang w:val="en-GB"/>
         </w:rPr>
         <w:t>3.1 Details of Source Feeds</w:t>
       </w:r>
-      <w:bookmarkEnd w:id="102"/>
+      <w:bookmarkEnd w:id="105"/>
       <w:r>
         <w:rPr>
           <w:lang w:val="en-GB"/>
@@ -9128,7 +9134,7 @@
         </w:rPr>
         <w:t>BANKGW</w:t>
       </w:r>
-      <w:bookmarkEnd w:id="103"/>
+      <w:bookmarkEnd w:id="106"/>
     </w:p>
     <w:tbl>
       <w:tblPr>
@@ -9349,16 +9355,16 @@
           <w:lang w:val="en-GB"/>
         </w:rPr>
       </w:pPr>
-      <w:bookmarkStart w:id="104" w:name="_Toc18503637"/>
-      <w:bookmarkStart w:id="105" w:name="_Toc34048944"/>
+      <w:bookmarkStart w:id="107" w:name="_Toc18503637"/>
+      <w:bookmarkStart w:id="108" w:name="_Toc35434107"/>
       <w:r>
         <w:rPr>
           <w:lang w:val="en-GB"/>
         </w:rPr>
         <w:t>Source Feed Files</w:t>
       </w:r>
-      <w:bookmarkEnd w:id="104"/>
-      <w:bookmarkEnd w:id="105"/>
+      <w:bookmarkEnd w:id="107"/>
+      <w:bookmarkEnd w:id="108"/>
     </w:p>
     <w:p>
       <w:r>
@@ -12017,7 +12023,7 @@
           <w:lang w:val="en-GB"/>
         </w:rPr>
       </w:pPr>
-      <w:bookmarkStart w:id="106" w:name="_Toc468289721"/>
+      <w:bookmarkStart w:id="109" w:name="_Toc468289721"/>
       <w:r>
         <w:rPr>
           <w:lang w:val="en-GB"/>
@@ -12196,7 +12202,7 @@
         <w:t xml:space="preserve"> on Source feed files</w:t>
       </w:r>
     </w:p>
-    <w:bookmarkEnd w:id="106"/>
+    <w:bookmarkEnd w:id="109"/>
     <w:p>
       <w:pPr>
         <w:pStyle w:val="Heading4"/>
@@ -12581,7 +12587,25 @@
                 <w:sz w:val="16"/>
                 <w:szCs w:val="24"/>
               </w:rPr>
-              <w:t xml:space="preserve"> CBS_BANK_CODE</w:t>
+              <w:t>BANKGW</w:t>
+            </w:r>
+            <w:r>
+              <w:rPr>
+                <w:rFonts w:ascii="Calibri" w:eastAsia="Times New Roman" w:hAnsi="Calibri" w:cs="Times New Roman"/>
+                <w:color w:val="000000"/>
+                <w:sz w:val="16"/>
+                <w:szCs w:val="24"/>
+              </w:rPr>
+              <w:t>_</w:t>
+            </w:r>
+            <w:r>
+              <w:rPr>
+                <w:rFonts w:ascii="Calibri" w:eastAsia="Times New Roman" w:hAnsi="Calibri" w:cs="Times New Roman"/>
+                <w:color w:val="000000"/>
+                <w:sz w:val="16"/>
+                <w:szCs w:val="24"/>
+              </w:rPr>
+              <w:t>CBS_BANK_CODE</w:t>
             </w:r>
           </w:p>
         </w:tc>
@@ -12664,8 +12688,8 @@
           <w:lang w:val="en-GB"/>
         </w:rPr>
       </w:pPr>
-      <w:bookmarkStart w:id="107" w:name="_Toc15831562"/>
-      <w:bookmarkStart w:id="108" w:name="_Toc34048945"/>
+      <w:bookmarkStart w:id="110" w:name="_Toc15831562"/>
+      <w:bookmarkStart w:id="111" w:name="_Toc35434108"/>
       <w:r>
         <w:rPr>
           <w:lang w:val="en-GB"/>
@@ -12678,8 +12702,8 @@
         </w:rPr>
         <w:t>Record Format</w:t>
       </w:r>
-      <w:bookmarkEnd w:id="107"/>
-      <w:bookmarkEnd w:id="108"/>
+      <w:bookmarkEnd w:id="110"/>
+      <w:bookmarkEnd w:id="111"/>
       <w:r>
         <w:rPr>
           <w:lang w:val="en-GB"/>
@@ -12816,7 +12840,13 @@
         <w:spacing w:before="200"/>
       </w:pPr>
       <w:r>
-        <w:t>DIM_CBS_BANK_CODE</w:t>
+        <w:t>DIM_</w:t>
+      </w:r>
+      <w:r>
+        <w:t>BANKGW_</w:t>
+      </w:r>
+      <w:r>
+        <w:t>CBS_BANK_CODE</w:t>
       </w:r>
     </w:p>
     <w:p>
@@ -13103,7 +13133,25 @@
                 <w:sz w:val="16"/>
                 <w:szCs w:val="24"/>
               </w:rPr>
-              <w:t>(CHAR(3))</w:t>
+              <w:t>(</w:t>
+            </w:r>
+            <w:r>
+              <w:rPr>
+                <w:rFonts w:ascii="Calibri" w:eastAsia="Times New Roman" w:hAnsi="Calibri" w:cs="Times New Roman"/>
+                <w:color w:val="000000"/>
+                <w:sz w:val="16"/>
+                <w:szCs w:val="24"/>
+              </w:rPr>
+              <w:t>VARCHAR2</w:t>
+            </w:r>
+            <w:r>
+              <w:rPr>
+                <w:rFonts w:ascii="Calibri" w:eastAsia="Times New Roman" w:hAnsi="Calibri" w:cs="Times New Roman"/>
+                <w:color w:val="000000"/>
+                <w:sz w:val="16"/>
+                <w:szCs w:val="24"/>
+              </w:rPr>
+              <w:t>(3))</w:t>
             </w:r>
           </w:p>
         </w:tc>
@@ -13239,7 +13287,25 @@
                 <w:sz w:val="16"/>
                 <w:szCs w:val="24"/>
               </w:rPr>
-              <w:t>(CHAR(4))</w:t>
+              <w:t>(</w:t>
+            </w:r>
+            <w:r>
+              <w:rPr>
+                <w:rFonts w:ascii="Calibri" w:eastAsia="Times New Roman" w:hAnsi="Calibri" w:cs="Times New Roman"/>
+                <w:color w:val="000000"/>
+                <w:sz w:val="16"/>
+                <w:szCs w:val="24"/>
+              </w:rPr>
+              <w:t>VARCHAR2</w:t>
+            </w:r>
+            <w:r>
+              <w:rPr>
+                <w:rFonts w:ascii="Calibri" w:eastAsia="Times New Roman" w:hAnsi="Calibri" w:cs="Times New Roman"/>
+                <w:color w:val="000000"/>
+                <w:sz w:val="16"/>
+                <w:szCs w:val="24"/>
+              </w:rPr>
+              <w:t>(4))</w:t>
             </w:r>
           </w:p>
         </w:tc>
@@ -13375,7 +13441,25 @@
                 <w:sz w:val="16"/>
                 <w:szCs w:val="24"/>
               </w:rPr>
-              <w:t>(VARCHAR(10))</w:t>
+              <w:t>(VARCHAR</w:t>
+            </w:r>
+            <w:r>
+              <w:rPr>
+                <w:rFonts w:ascii="Calibri" w:eastAsia="Times New Roman" w:hAnsi="Calibri" w:cs="Times New Roman"/>
+                <w:color w:val="000000"/>
+                <w:sz w:val="16"/>
+                <w:szCs w:val="24"/>
+              </w:rPr>
+              <w:t>2</w:t>
+            </w:r>
+            <w:r>
+              <w:rPr>
+                <w:rFonts w:ascii="Calibri" w:eastAsia="Times New Roman" w:hAnsi="Calibri" w:cs="Times New Roman"/>
+                <w:color w:val="000000"/>
+                <w:sz w:val="16"/>
+                <w:szCs w:val="24"/>
+              </w:rPr>
+              <w:t>(10))</w:t>
             </w:r>
           </w:p>
         </w:tc>
@@ -13511,7 +13595,25 @@
                 <w:sz w:val="16"/>
                 <w:szCs w:val="24"/>
               </w:rPr>
-              <w:t>(CHAR(1))</w:t>
+              <w:t>(</w:t>
+            </w:r>
+            <w:r>
+              <w:rPr>
+                <w:rFonts w:ascii="Calibri" w:eastAsia="Times New Roman" w:hAnsi="Calibri" w:cs="Times New Roman"/>
+                <w:color w:val="000000"/>
+                <w:sz w:val="16"/>
+                <w:szCs w:val="24"/>
+              </w:rPr>
+              <w:t>VARCHAR2</w:t>
+            </w:r>
+            <w:r>
+              <w:rPr>
+                <w:rFonts w:ascii="Calibri" w:eastAsia="Times New Roman" w:hAnsi="Calibri" w:cs="Times New Roman"/>
+                <w:color w:val="000000"/>
+                <w:sz w:val="16"/>
+                <w:szCs w:val="24"/>
+              </w:rPr>
+              <w:t>(1))</w:t>
             </w:r>
           </w:p>
         </w:tc>
@@ -13783,7 +13885,25 @@
                 <w:sz w:val="16"/>
                 <w:szCs w:val="24"/>
               </w:rPr>
-              <w:t>(CHAR(1))</w:t>
+              <w:t>(</w:t>
+            </w:r>
+            <w:r>
+              <w:rPr>
+                <w:rFonts w:ascii="Calibri" w:eastAsia="Times New Roman" w:hAnsi="Calibri" w:cs="Times New Roman"/>
+                <w:color w:val="000000"/>
+                <w:sz w:val="16"/>
+                <w:szCs w:val="24"/>
+              </w:rPr>
+              <w:t>VARCHAR2</w:t>
+            </w:r>
+            <w:r>
+              <w:rPr>
+                <w:rFonts w:ascii="Calibri" w:eastAsia="Times New Roman" w:hAnsi="Calibri" w:cs="Times New Roman"/>
+                <w:color w:val="000000"/>
+                <w:sz w:val="16"/>
+                <w:szCs w:val="24"/>
+              </w:rPr>
+              <w:t>(1))</w:t>
             </w:r>
           </w:p>
         </w:tc>
@@ -13910,7 +14030,25 @@
                 <w:sz w:val="16"/>
                 <w:szCs w:val="24"/>
               </w:rPr>
-              <w:t>(CHAR(1))</w:t>
+              <w:t>(</w:t>
+            </w:r>
+            <w:r>
+              <w:rPr>
+                <w:rFonts w:ascii="Calibri" w:eastAsia="Times New Roman" w:hAnsi="Calibri" w:cs="Times New Roman"/>
+                <w:color w:val="000000"/>
+                <w:sz w:val="16"/>
+                <w:szCs w:val="24"/>
+              </w:rPr>
+              <w:t>VARCHAR2</w:t>
+            </w:r>
+            <w:r>
+              <w:rPr>
+                <w:rFonts w:ascii="Calibri" w:eastAsia="Times New Roman" w:hAnsi="Calibri" w:cs="Times New Roman"/>
+                <w:color w:val="000000"/>
+                <w:sz w:val="16"/>
+                <w:szCs w:val="24"/>
+              </w:rPr>
+              <w:t>(1))</w:t>
             </w:r>
           </w:p>
         </w:tc>
@@ -14046,7 +14184,25 @@
                 <w:sz w:val="16"/>
                 <w:szCs w:val="24"/>
               </w:rPr>
-              <w:t>(VARCHAR(20))</w:t>
+              <w:t>(VARCHAR</w:t>
+            </w:r>
+            <w:r>
+              <w:rPr>
+                <w:rFonts w:ascii="Calibri" w:eastAsia="Times New Roman" w:hAnsi="Calibri" w:cs="Times New Roman"/>
+                <w:color w:val="000000"/>
+                <w:sz w:val="16"/>
+                <w:szCs w:val="24"/>
+              </w:rPr>
+              <w:t>2</w:t>
+            </w:r>
+            <w:r>
+              <w:rPr>
+                <w:rFonts w:ascii="Calibri" w:eastAsia="Times New Roman" w:hAnsi="Calibri" w:cs="Times New Roman"/>
+                <w:color w:val="000000"/>
+                <w:sz w:val="16"/>
+                <w:szCs w:val="24"/>
+              </w:rPr>
+              <w:t>(20))</w:t>
             </w:r>
           </w:p>
         </w:tc>
@@ -14336,7 +14492,25 @@
                 <w:sz w:val="16"/>
                 <w:szCs w:val="24"/>
               </w:rPr>
-              <w:t>(VARCHAR(20))</w:t>
+              <w:t>(VARCHAR</w:t>
+            </w:r>
+            <w:r>
+              <w:rPr>
+                <w:rFonts w:ascii="Calibri" w:eastAsia="Times New Roman" w:hAnsi="Calibri" w:cs="Times New Roman"/>
+                <w:color w:val="000000"/>
+                <w:sz w:val="16"/>
+                <w:szCs w:val="24"/>
+              </w:rPr>
+              <w:t>2</w:t>
+            </w:r>
+            <w:r>
+              <w:rPr>
+                <w:rFonts w:ascii="Calibri" w:eastAsia="Times New Roman" w:hAnsi="Calibri" w:cs="Times New Roman"/>
+                <w:color w:val="000000"/>
+                <w:sz w:val="16"/>
+                <w:szCs w:val="24"/>
+              </w:rPr>
+              <w:t>(20))</w:t>
             </w:r>
           </w:p>
         </w:tc>
@@ -14542,10 +14716,10 @@
           <w:lang w:val="en-GB"/>
         </w:rPr>
       </w:pPr>
-      <w:bookmarkStart w:id="109" w:name="_Toc16075771"/>
-      <w:bookmarkStart w:id="110" w:name="_Toc17103532"/>
-      <w:bookmarkStart w:id="111" w:name="_Toc17213451"/>
-      <w:bookmarkStart w:id="112" w:name="_Toc34048946"/>
+      <w:bookmarkStart w:id="112" w:name="_Toc16075771"/>
+      <w:bookmarkStart w:id="113" w:name="_Toc17103532"/>
+      <w:bookmarkStart w:id="114" w:name="_Toc17213451"/>
+      <w:bookmarkStart w:id="115" w:name="_Toc35434109"/>
       <w:r>
         <w:rPr>
           <w:lang w:val="en-GB"/>
@@ -14558,10 +14732,10 @@
         </w:rPr>
         <w:t>Record Format</w:t>
       </w:r>
-      <w:bookmarkEnd w:id="109"/>
-      <w:bookmarkEnd w:id="110"/>
-      <w:bookmarkEnd w:id="111"/>
       <w:bookmarkEnd w:id="112"/>
+      <w:bookmarkEnd w:id="113"/>
+      <w:bookmarkEnd w:id="114"/>
+      <w:bookmarkEnd w:id="115"/>
       <w:r>
         <w:rPr>
           <w:lang w:val="en-GB"/>
@@ -15220,7 +15394,7 @@
                     </pic:cNvPicPr>
                   </pic:nvPicPr>
                   <pic:blipFill>
-                    <a:blip r:embed="rId11">
+                    <a:blip r:embed="rId12">
                       <a:extLst>
                         <a:ext uri="{28A0092B-C50C-407E-A947-70E740481C1C}">
                           <a14:useLocalDpi xmlns:a14="http://schemas.microsoft.com/office/drawing/2010/main" val="0"/>
@@ -15270,18 +15444,18 @@
           <w:lang w:val="en-GB"/>
         </w:rPr>
       </w:pPr>
-      <w:bookmarkStart w:id="113" w:name="_Toc17103533"/>
-      <w:bookmarkStart w:id="114" w:name="_Toc17213452"/>
-      <w:bookmarkStart w:id="115" w:name="_Toc34048947"/>
+      <w:bookmarkStart w:id="116" w:name="_Toc17103533"/>
+      <w:bookmarkStart w:id="117" w:name="_Toc17213452"/>
+      <w:bookmarkStart w:id="118" w:name="_Toc35434110"/>
       <w:r>
         <w:rPr>
           <w:lang w:val="en-GB"/>
         </w:rPr>
         <w:t>Privacy Columns/Business Rules</w:t>
       </w:r>
-      <w:bookmarkEnd w:id="113"/>
-      <w:bookmarkEnd w:id="114"/>
-      <w:bookmarkEnd w:id="115"/>
+      <w:bookmarkEnd w:id="116"/>
+      <w:bookmarkEnd w:id="117"/>
+      <w:bookmarkEnd w:id="118"/>
       <w:r>
         <w:rPr>
           <w:lang w:val="en-GB"/>
@@ -15543,8 +15717,8 @@
           <w:lang w:val="en-GB"/>
         </w:rPr>
       </w:pPr>
-      <w:bookmarkStart w:id="116" w:name="_Toc442867582"/>
-      <w:bookmarkStart w:id="117" w:name="_Toc34048948"/>
+      <w:bookmarkStart w:id="119" w:name="_Toc442867582"/>
+      <w:bookmarkStart w:id="120" w:name="_Toc35434111"/>
       <w:r>
         <w:rPr>
           <w:rFonts w:cs="Arial"/>
@@ -15553,7 +15727,7 @@
         <w:lastRenderedPageBreak/>
         <w:t>Interface SLAs</w:t>
       </w:r>
-      <w:bookmarkEnd w:id="116"/>
+      <w:bookmarkEnd w:id="119"/>
       <w:r>
         <w:rPr>
           <w:rFonts w:cs="Arial"/>
@@ -15561,7 +15735,7 @@
         </w:rPr>
         <w:t xml:space="preserve"> &amp; Methods</w:t>
       </w:r>
-      <w:bookmarkEnd w:id="117"/>
+      <w:bookmarkEnd w:id="120"/>
     </w:p>
     <w:p>
       <w:pPr>
@@ -15570,24 +15744,24 @@
           <w:lang w:val="en-GB"/>
         </w:rPr>
       </w:pPr>
-      <w:bookmarkStart w:id="118" w:name="_Toc34048949"/>
+      <w:bookmarkStart w:id="121" w:name="_Toc35434112"/>
       <w:r>
         <w:rPr>
           <w:lang w:val="en-GB"/>
         </w:rPr>
         <w:t xml:space="preserve">4.1 </w:t>
       </w:r>
-      <w:bookmarkStart w:id="119" w:name="_Toc442867583"/>
-      <w:bookmarkStart w:id="120" w:name="_Toc513333367"/>
+      <w:bookmarkStart w:id="122" w:name="_Toc442867583"/>
+      <w:bookmarkStart w:id="123" w:name="_Toc513333367"/>
       <w:r>
         <w:rPr>
           <w:lang w:val="en-GB"/>
         </w:rPr>
         <w:t>Availability</w:t>
       </w:r>
-      <w:bookmarkEnd w:id="118"/>
-      <w:bookmarkEnd w:id="119"/>
-      <w:bookmarkEnd w:id="120"/>
+      <w:bookmarkEnd w:id="121"/>
+      <w:bookmarkEnd w:id="122"/>
+      <w:bookmarkEnd w:id="123"/>
     </w:p>
     <w:p>
       <w:pPr>
@@ -16158,7 +16332,7 @@
           <w:lang w:val="en-GB"/>
         </w:rPr>
       </w:pPr>
-      <w:bookmarkStart w:id="121" w:name="_Toc34048950"/>
+      <w:bookmarkStart w:id="124" w:name="_Toc35434113"/>
       <w:r>
         <w:rPr>
           <w:b/>
@@ -16166,7 +16340,7 @@
         </w:rPr>
         <w:t>4.2 File Validation</w:t>
       </w:r>
-      <w:bookmarkEnd w:id="121"/>
+      <w:bookmarkEnd w:id="124"/>
     </w:p>
     <w:p>
       <w:pPr>
@@ -16330,7 +16504,7 @@
           <w:lang w:val="en-GB"/>
         </w:rPr>
       </w:pPr>
-      <w:bookmarkStart w:id="122" w:name="_Toc34048951"/>
+      <w:bookmarkStart w:id="125" w:name="_Toc35434114"/>
       <w:r>
         <w:rPr>
           <w:b/>
@@ -16338,7 +16512,7 @@
         </w:rPr>
         <w:t>4.2.1 Duplicate File Check</w:t>
       </w:r>
-      <w:bookmarkEnd w:id="122"/>
+      <w:bookmarkEnd w:id="125"/>
     </w:p>
     <w:p>
       <w:pPr>
@@ -16378,7 +16552,7 @@
         </w:rPr>
         <w:t xml:space="preserve">, the process has to mark it duplicate </w:t>
       </w:r>
-      <w:bookmarkStart w:id="123" w:name="_Hlk522627537"/>
+      <w:bookmarkStart w:id="126" w:name="_Hlk522627537"/>
       <w:r>
         <w:rPr>
           <w:rFonts w:cstheme="minorHAnsi"/>
@@ -16400,7 +16574,7 @@
         </w:rPr>
         <w:t>)</w:t>
       </w:r>
-      <w:bookmarkEnd w:id="123"/>
+      <w:bookmarkEnd w:id="126"/>
       <w:r>
         <w:rPr>
           <w:rFonts w:cstheme="minorHAnsi"/>
@@ -16502,7 +16676,7 @@
           <w:lang w:val="en-GB"/>
         </w:rPr>
       </w:pPr>
-      <w:bookmarkStart w:id="124" w:name="_Toc34048952"/>
+      <w:bookmarkStart w:id="127" w:name="_Toc35434115"/>
       <w:r>
         <w:rPr>
           <w:b/>
@@ -16510,7 +16684,7 @@
         </w:rPr>
         <w:t>4.2.2 Missing file from Source</w:t>
       </w:r>
-      <w:bookmarkEnd w:id="124"/>
+      <w:bookmarkEnd w:id="127"/>
     </w:p>
     <w:p>
       <w:pPr>
@@ -16596,7 +16770,7 @@
                     <pic:cNvPicPr/>
                   </pic:nvPicPr>
                   <pic:blipFill>
-                    <a:blip r:embed="rId12"/>
+                    <a:blip r:embed="rId13"/>
                     <a:stretch>
                       <a:fillRect/>
                     </a:stretch>
@@ -16661,8 +16835,8 @@
           <w:lang w:val="en-GB"/>
         </w:rPr>
       </w:pPr>
-      <w:bookmarkStart w:id="125" w:name="_Hlk522484144"/>
-      <w:bookmarkStart w:id="126" w:name="_Toc34048953"/>
+      <w:bookmarkStart w:id="128" w:name="_Hlk522484144"/>
+      <w:bookmarkStart w:id="129" w:name="_Toc35434116"/>
       <w:r>
         <w:rPr>
           <w:lang w:val="en-GB"/>
@@ -16675,8 +16849,8 @@
         </w:rPr>
         <w:t xml:space="preserve"> records or Incomplete File</w:t>
       </w:r>
-      <w:bookmarkEnd w:id="125"/>
-      <w:bookmarkEnd w:id="126"/>
+      <w:bookmarkEnd w:id="128"/>
+      <w:bookmarkEnd w:id="129"/>
     </w:p>
     <w:p>
       <w:pPr>
@@ -16684,7 +16858,7 @@
           <w:lang w:val="en-GB"/>
         </w:rPr>
       </w:pPr>
-      <w:bookmarkStart w:id="127" w:name="_Hlk522551103"/>
+      <w:bookmarkStart w:id="130" w:name="_Hlk522551103"/>
       <w:r>
         <w:rPr>
           <w:lang w:val="en-GB"/>
@@ -16723,15 +16897,15 @@
           <w:lang w:val="en-GB"/>
         </w:rPr>
       </w:pPr>
-      <w:bookmarkStart w:id="128" w:name="_Toc34048954"/>
-      <w:bookmarkEnd w:id="127"/>
+      <w:bookmarkStart w:id="131" w:name="_Toc35434117"/>
+      <w:bookmarkEnd w:id="130"/>
       <w:r>
         <w:rPr>
           <w:lang w:val="en-GB"/>
         </w:rPr>
         <w:t>4.2.4 Alerts</w:t>
       </w:r>
-      <w:bookmarkEnd w:id="128"/>
+      <w:bookmarkEnd w:id="131"/>
       <w:r>
         <w:rPr>
           <w:lang w:val="en-GB"/>
@@ -16740,14 +16914,14 @@
       </w:r>
     </w:p>
     <w:p>
-      <w:bookmarkStart w:id="129" w:name="_Hlk522460584"/>
-      <w:bookmarkStart w:id="130" w:name="_Hlk522551156"/>
+      <w:bookmarkStart w:id="132" w:name="_Hlk522460584"/>
+      <w:bookmarkStart w:id="133" w:name="_Hlk522551156"/>
       <w:r>
         <w:t>An alert mechanism will be in place to notify source and business owners in case of deviation from processes.</w:t>
       </w:r>
     </w:p>
-    <w:bookmarkEnd w:id="129"/>
-    <w:bookmarkEnd w:id="130"/>
+    <w:bookmarkEnd w:id="132"/>
+    <w:bookmarkEnd w:id="133"/>
     <w:p>
       <w:pPr>
         <w:pStyle w:val="ListParagraph"/>
@@ -17561,7 +17735,7 @@
           <w:lang w:val="en-GB"/>
         </w:rPr>
       </w:pPr>
-      <w:bookmarkStart w:id="131" w:name="_Toc34048955"/>
+      <w:bookmarkStart w:id="134" w:name="_Toc35434118"/>
       <w:r>
         <w:rPr>
           <w:b/>
@@ -17569,7 +17743,7 @@
         </w:rPr>
         <w:t>4.2.5 Invalid file format</w:t>
       </w:r>
-      <w:bookmarkEnd w:id="131"/>
+      <w:bookmarkEnd w:id="134"/>
       <w:r>
         <w:rPr>
           <w:b/>
@@ -17584,7 +17758,7 @@
           <w:lang w:val="en-GB"/>
         </w:rPr>
       </w:pPr>
-      <w:bookmarkStart w:id="132" w:name="_Hlk522551227"/>
+      <w:bookmarkStart w:id="135" w:name="_Hlk522551227"/>
       <w:r>
         <w:rPr>
           <w:lang w:val="en-GB"/>
@@ -17632,8 +17806,8 @@
           <w:lang w:val="en-GB"/>
         </w:rPr>
       </w:pPr>
-      <w:bookmarkStart w:id="133" w:name="_Toc34048956"/>
-      <w:bookmarkEnd w:id="132"/>
+      <w:bookmarkStart w:id="136" w:name="_Toc35434119"/>
+      <w:bookmarkEnd w:id="135"/>
       <w:r>
         <w:rPr>
           <w:b/>
@@ -17641,7 +17815,7 @@
         </w:rPr>
         <w:t>4.2.6 Erroneous data</w:t>
       </w:r>
-      <w:bookmarkEnd w:id="133"/>
+      <w:bookmarkEnd w:id="136"/>
       <w:r>
         <w:rPr>
           <w:b/>
@@ -17668,7 +17842,7 @@
           <w:lang w:val="en-GB"/>
         </w:rPr>
       </w:pPr>
-      <w:bookmarkStart w:id="134" w:name="_Toc34048957"/>
+      <w:bookmarkStart w:id="137" w:name="_Toc35434120"/>
       <w:r>
         <w:rPr>
           <w:b/>
@@ -17676,7 +17850,7 @@
         </w:rPr>
         <w:t>4.3 Source System Changes</w:t>
       </w:r>
-      <w:bookmarkEnd w:id="134"/>
+      <w:bookmarkEnd w:id="137"/>
     </w:p>
     <w:p>
       <w:pPr>
@@ -17686,7 +17860,7 @@
           <w:szCs w:val="24"/>
         </w:rPr>
       </w:pPr>
-      <w:bookmarkStart w:id="135" w:name="_Hlk522460240"/>
+      <w:bookmarkStart w:id="138" w:name="_Hlk522460240"/>
       <w:r>
         <w:rPr>
           <w:rFonts w:cs="Arial"/>
@@ -17847,8 +18021,8 @@
           <w:lang w:val="en-GB"/>
         </w:rPr>
       </w:pPr>
-      <w:bookmarkStart w:id="136" w:name="_Toc34048958"/>
-      <w:bookmarkEnd w:id="135"/>
+      <w:bookmarkStart w:id="139" w:name="_Toc35434121"/>
+      <w:bookmarkEnd w:id="138"/>
       <w:r>
         <w:rPr>
           <w:b/>
@@ -17856,7 +18030,7 @@
         </w:rPr>
         <w:t>4.4 Unable to Collect or receive files from source</w:t>
       </w:r>
-      <w:bookmarkEnd w:id="136"/>
+      <w:bookmarkEnd w:id="139"/>
     </w:p>
     <w:p>
       <w:pPr>
@@ -17865,7 +18039,7 @@
           <w:lang w:val="en-GB"/>
         </w:rPr>
       </w:pPr>
-      <w:bookmarkStart w:id="137" w:name="_Hlk522460256"/>
+      <w:bookmarkStart w:id="140" w:name="_Hlk522460256"/>
       <w:r>
         <w:rPr>
           <w:lang w:val="en-GB"/>
@@ -17889,8 +18063,8 @@
           <w:lang w:val="en-GB"/>
         </w:rPr>
       </w:pPr>
-      <w:bookmarkStart w:id="138" w:name="_Toc34048959"/>
-      <w:bookmarkEnd w:id="137"/>
+      <w:bookmarkStart w:id="141" w:name="_Toc35434122"/>
+      <w:bookmarkEnd w:id="140"/>
       <w:r>
         <w:rPr>
           <w:b/>
@@ -17898,7 +18072,7 @@
         </w:rPr>
         <w:t>4.5 Unavailability of Data Collection &amp; Integration Layer</w:t>
       </w:r>
-      <w:bookmarkEnd w:id="138"/>
+      <w:bookmarkEnd w:id="141"/>
     </w:p>
     <w:p>
       <w:pPr>
@@ -17935,7 +18109,7 @@
           <w:lang w:val="en-GB"/>
         </w:rPr>
       </w:pPr>
-      <w:bookmarkStart w:id="139" w:name="_Toc34048960"/>
+      <w:bookmarkStart w:id="142" w:name="_Toc35434123"/>
       <w:r>
         <w:rPr>
           <w:b/>
@@ -17943,7 +18117,7 @@
         </w:rPr>
         <w:t>4.6 Data Quality and Timeliness</w:t>
       </w:r>
-      <w:bookmarkEnd w:id="139"/>
+      <w:bookmarkEnd w:id="142"/>
       <w:r>
         <w:rPr>
           <w:b/>
@@ -18004,7 +18178,7 @@
           <w:lang w:val="en-GB"/>
         </w:rPr>
       </w:pPr>
-      <w:bookmarkStart w:id="140" w:name="_Toc34048961"/>
+      <w:bookmarkStart w:id="143" w:name="_Toc35434124"/>
       <w:r>
         <w:rPr>
           <w:b/>
@@ -18012,7 +18186,7 @@
         </w:rPr>
         <w:t>4.7 Exception Handling</w:t>
       </w:r>
-      <w:bookmarkEnd w:id="140"/>
+      <w:bookmarkEnd w:id="143"/>
     </w:p>
     <w:p>
       <w:pPr>
@@ -18021,11 +18195,11 @@
           <w:rFonts w:cs="Arial"/>
         </w:rPr>
       </w:pPr>
-      <w:bookmarkStart w:id="141" w:name="_Toc11172777"/>
-      <w:bookmarkStart w:id="142" w:name="_Toc11172778"/>
-      <w:bookmarkStart w:id="143" w:name="_Toc442867586"/>
-      <w:bookmarkEnd w:id="141"/>
-      <w:bookmarkEnd w:id="142"/>
+      <w:bookmarkStart w:id="144" w:name="_Toc11172777"/>
+      <w:bookmarkStart w:id="145" w:name="_Toc11172778"/>
+      <w:bookmarkStart w:id="146" w:name="_Toc442867586"/>
+      <w:bookmarkEnd w:id="144"/>
+      <w:bookmarkEnd w:id="145"/>
       <w:r>
         <w:rPr>
           <w:rFonts w:cs="Arial"/>
@@ -18105,7 +18279,7 @@
           <w:lang w:val="en-GB"/>
         </w:rPr>
       </w:pPr>
-      <w:bookmarkStart w:id="144" w:name="_Toc34048962"/>
+      <w:bookmarkStart w:id="147" w:name="_Toc35434125"/>
       <w:r>
         <w:rPr>
           <w:rFonts w:cs="Arial"/>
@@ -18114,8 +18288,8 @@
         <w:lastRenderedPageBreak/>
         <w:t>Appendix</w:t>
       </w:r>
-      <w:bookmarkEnd w:id="143"/>
-      <w:bookmarkEnd w:id="144"/>
+      <w:bookmarkEnd w:id="146"/>
+      <w:bookmarkEnd w:id="147"/>
     </w:p>
     <w:p>
       <w:pPr>
@@ -18140,34 +18314,32 @@
           <w:lang w:val="en-GB"/>
         </w:rPr>
       </w:pPr>
-      <w:bookmarkStart w:id="145" w:name="_Toc18406157"/>
-      <w:bookmarkStart w:id="146" w:name="_Toc18427571"/>
-      <w:bookmarkStart w:id="147" w:name="_Toc18427966"/>
-      <w:bookmarkStart w:id="148" w:name="_Toc18506533"/>
-      <w:bookmarkStart w:id="149" w:name="_Toc18506769"/>
-      <w:bookmarkStart w:id="150" w:name="_Toc18507001"/>
-      <w:bookmarkStart w:id="151" w:name="_Toc18507046"/>
-      <w:bookmarkStart w:id="152" w:name="_Toc18507160"/>
-      <w:bookmarkStart w:id="153" w:name="_Toc18603204"/>
-      <w:bookmarkStart w:id="154" w:name="_Toc18603240"/>
-      <w:bookmarkStart w:id="155" w:name="_Toc18603293"/>
-      <w:bookmarkStart w:id="156" w:name="_Toc18604024"/>
-      <w:bookmarkStart w:id="157" w:name="_Toc25145147"/>
-      <w:bookmarkStart w:id="158" w:name="_Toc32310725"/>
-      <w:bookmarkStart w:id="159" w:name="_Toc32310773"/>
-      <w:bookmarkStart w:id="160" w:name="_Toc32320918"/>
-      <w:bookmarkStart w:id="161" w:name="_Toc32934344"/>
-      <w:bookmarkStart w:id="162" w:name="_Toc32934380"/>
-      <w:bookmarkStart w:id="163" w:name="_Toc33451542"/>
-      <w:bookmarkStart w:id="164" w:name="_Toc33451578"/>
-      <w:bookmarkStart w:id="165" w:name="_Toc33451784"/>
-      <w:bookmarkStart w:id="166" w:name="_Toc33452224"/>
-      <w:bookmarkStart w:id="167" w:name="_Toc33452454"/>
-      <w:bookmarkStart w:id="168" w:name="_Toc18329920"/>
-      <w:bookmarkStart w:id="169" w:name="_Toc34048963"/>
-      <w:bookmarkEnd w:id="145"/>
-      <w:bookmarkEnd w:id="146"/>
-      <w:bookmarkEnd w:id="147"/>
+      <w:bookmarkStart w:id="148" w:name="_Toc18406157"/>
+      <w:bookmarkStart w:id="149" w:name="_Toc18427571"/>
+      <w:bookmarkStart w:id="150" w:name="_Toc18427966"/>
+      <w:bookmarkStart w:id="151" w:name="_Toc18506533"/>
+      <w:bookmarkStart w:id="152" w:name="_Toc18506769"/>
+      <w:bookmarkStart w:id="153" w:name="_Toc18507001"/>
+      <w:bookmarkStart w:id="154" w:name="_Toc18507046"/>
+      <w:bookmarkStart w:id="155" w:name="_Toc18507160"/>
+      <w:bookmarkStart w:id="156" w:name="_Toc18603204"/>
+      <w:bookmarkStart w:id="157" w:name="_Toc18603240"/>
+      <w:bookmarkStart w:id="158" w:name="_Toc18603293"/>
+      <w:bookmarkStart w:id="159" w:name="_Toc18604024"/>
+      <w:bookmarkStart w:id="160" w:name="_Toc25145147"/>
+      <w:bookmarkStart w:id="161" w:name="_Toc32310725"/>
+      <w:bookmarkStart w:id="162" w:name="_Toc32310773"/>
+      <w:bookmarkStart w:id="163" w:name="_Toc32320918"/>
+      <w:bookmarkStart w:id="164" w:name="_Toc32934344"/>
+      <w:bookmarkStart w:id="165" w:name="_Toc32934380"/>
+      <w:bookmarkStart w:id="166" w:name="_Toc33451542"/>
+      <w:bookmarkStart w:id="167" w:name="_Toc33451578"/>
+      <w:bookmarkStart w:id="168" w:name="_Toc33451784"/>
+      <w:bookmarkStart w:id="169" w:name="_Toc33452224"/>
+      <w:bookmarkStart w:id="170" w:name="_Toc33452454"/>
+      <w:bookmarkStart w:id="171" w:name="_Toc34048963"/>
+      <w:bookmarkStart w:id="172" w:name="_Toc18329920"/>
+      <w:bookmarkStart w:id="173" w:name="_Toc35434126"/>
       <w:bookmarkEnd w:id="148"/>
       <w:bookmarkEnd w:id="149"/>
       <w:bookmarkEnd w:id="150"/>
@@ -18188,7 +18360,11 @@
       <w:bookmarkEnd w:id="165"/>
       <w:bookmarkEnd w:id="166"/>
       <w:bookmarkEnd w:id="167"/>
+      <w:bookmarkEnd w:id="168"/>
       <w:bookmarkEnd w:id="169"/>
+      <w:bookmarkEnd w:id="170"/>
+      <w:bookmarkEnd w:id="171"/>
+      <w:bookmarkEnd w:id="173"/>
     </w:p>
     <w:p>
       <w:pPr>
@@ -18213,34 +18389,31 @@
           <w:lang w:val="en-GB"/>
         </w:rPr>
       </w:pPr>
-      <w:bookmarkStart w:id="170" w:name="_Toc18406158"/>
-      <w:bookmarkStart w:id="171" w:name="_Toc18427572"/>
-      <w:bookmarkStart w:id="172" w:name="_Toc18427967"/>
-      <w:bookmarkStart w:id="173" w:name="_Toc18506534"/>
-      <w:bookmarkStart w:id="174" w:name="_Toc18506770"/>
-      <w:bookmarkStart w:id="175" w:name="_Toc18507002"/>
-      <w:bookmarkStart w:id="176" w:name="_Toc18507047"/>
-      <w:bookmarkStart w:id="177" w:name="_Toc18507161"/>
-      <w:bookmarkStart w:id="178" w:name="_Toc18603205"/>
-      <w:bookmarkStart w:id="179" w:name="_Toc18603241"/>
-      <w:bookmarkStart w:id="180" w:name="_Toc18603294"/>
-      <w:bookmarkStart w:id="181" w:name="_Toc18604025"/>
-      <w:bookmarkStart w:id="182" w:name="_Toc25145148"/>
-      <w:bookmarkStart w:id="183" w:name="_Toc32310726"/>
-      <w:bookmarkStart w:id="184" w:name="_Toc32310774"/>
-      <w:bookmarkStart w:id="185" w:name="_Toc32320919"/>
-      <w:bookmarkStart w:id="186" w:name="_Toc32934345"/>
-      <w:bookmarkStart w:id="187" w:name="_Toc32934381"/>
-      <w:bookmarkStart w:id="188" w:name="_Toc33451543"/>
-      <w:bookmarkStart w:id="189" w:name="_Toc33451579"/>
-      <w:bookmarkStart w:id="190" w:name="_Toc33451785"/>
-      <w:bookmarkStart w:id="191" w:name="_Toc33452225"/>
-      <w:bookmarkStart w:id="192" w:name="_Toc33452455"/>
-      <w:bookmarkStart w:id="193" w:name="_Toc34048964"/>
-      <w:bookmarkEnd w:id="170"/>
-      <w:bookmarkEnd w:id="171"/>
-      <w:bookmarkEnd w:id="172"/>
-      <w:bookmarkEnd w:id="173"/>
+      <w:bookmarkStart w:id="174" w:name="_Toc18406158"/>
+      <w:bookmarkStart w:id="175" w:name="_Toc18427572"/>
+      <w:bookmarkStart w:id="176" w:name="_Toc18427967"/>
+      <w:bookmarkStart w:id="177" w:name="_Toc18506534"/>
+      <w:bookmarkStart w:id="178" w:name="_Toc18506770"/>
+      <w:bookmarkStart w:id="179" w:name="_Toc18507002"/>
+      <w:bookmarkStart w:id="180" w:name="_Toc18507047"/>
+      <w:bookmarkStart w:id="181" w:name="_Toc18507161"/>
+      <w:bookmarkStart w:id="182" w:name="_Toc18603205"/>
+      <w:bookmarkStart w:id="183" w:name="_Toc18603241"/>
+      <w:bookmarkStart w:id="184" w:name="_Toc18603294"/>
+      <w:bookmarkStart w:id="185" w:name="_Toc18604025"/>
+      <w:bookmarkStart w:id="186" w:name="_Toc25145148"/>
+      <w:bookmarkStart w:id="187" w:name="_Toc32310726"/>
+      <w:bookmarkStart w:id="188" w:name="_Toc32310774"/>
+      <w:bookmarkStart w:id="189" w:name="_Toc32320919"/>
+      <w:bookmarkStart w:id="190" w:name="_Toc32934345"/>
+      <w:bookmarkStart w:id="191" w:name="_Toc32934381"/>
+      <w:bookmarkStart w:id="192" w:name="_Toc33451543"/>
+      <w:bookmarkStart w:id="193" w:name="_Toc33451579"/>
+      <w:bookmarkStart w:id="194" w:name="_Toc33451785"/>
+      <w:bookmarkStart w:id="195" w:name="_Toc33452225"/>
+      <w:bookmarkStart w:id="196" w:name="_Toc33452455"/>
+      <w:bookmarkStart w:id="197" w:name="_Toc34048964"/>
+      <w:bookmarkStart w:id="198" w:name="_Toc35434127"/>
       <w:bookmarkEnd w:id="174"/>
       <w:bookmarkEnd w:id="175"/>
       <w:bookmarkEnd w:id="176"/>
@@ -18261,6 +18434,11 @@
       <w:bookmarkEnd w:id="191"/>
       <w:bookmarkEnd w:id="192"/>
       <w:bookmarkEnd w:id="193"/>
+      <w:bookmarkEnd w:id="194"/>
+      <w:bookmarkEnd w:id="195"/>
+      <w:bookmarkEnd w:id="196"/>
+      <w:bookmarkEnd w:id="197"/>
+      <w:bookmarkEnd w:id="198"/>
     </w:p>
     <w:p>
       <w:pPr>
@@ -18285,35 +18463,31 @@
           <w:lang w:val="en-GB"/>
         </w:rPr>
       </w:pPr>
-      <w:bookmarkStart w:id="194" w:name="_Toc18406159"/>
-      <w:bookmarkStart w:id="195" w:name="_Toc18427573"/>
-      <w:bookmarkStart w:id="196" w:name="_Toc18427968"/>
-      <w:bookmarkStart w:id="197" w:name="_Toc18506535"/>
-      <w:bookmarkStart w:id="198" w:name="_Toc18506771"/>
-      <w:bookmarkStart w:id="199" w:name="_Toc18507003"/>
-      <w:bookmarkStart w:id="200" w:name="_Toc18507048"/>
-      <w:bookmarkStart w:id="201" w:name="_Toc18507162"/>
-      <w:bookmarkStart w:id="202" w:name="_Toc18603206"/>
-      <w:bookmarkStart w:id="203" w:name="_Toc18603242"/>
-      <w:bookmarkStart w:id="204" w:name="_Toc18603295"/>
-      <w:bookmarkStart w:id="205" w:name="_Toc18604026"/>
-      <w:bookmarkStart w:id="206" w:name="_Toc25145149"/>
-      <w:bookmarkStart w:id="207" w:name="_Toc32310727"/>
-      <w:bookmarkStart w:id="208" w:name="_Toc32310775"/>
-      <w:bookmarkStart w:id="209" w:name="_Toc32320920"/>
-      <w:bookmarkStart w:id="210" w:name="_Toc32934346"/>
-      <w:bookmarkStart w:id="211" w:name="_Toc32934382"/>
-      <w:bookmarkStart w:id="212" w:name="_Toc33451544"/>
-      <w:bookmarkStart w:id="213" w:name="_Toc33451580"/>
-      <w:bookmarkStart w:id="214" w:name="_Toc33451786"/>
-      <w:bookmarkStart w:id="215" w:name="_Toc33452226"/>
-      <w:bookmarkStart w:id="216" w:name="_Toc33452456"/>
-      <w:bookmarkStart w:id="217" w:name="_Toc34048965"/>
-      <w:bookmarkEnd w:id="194"/>
-      <w:bookmarkEnd w:id="195"/>
-      <w:bookmarkEnd w:id="196"/>
-      <w:bookmarkEnd w:id="197"/>
-      <w:bookmarkEnd w:id="198"/>
+      <w:bookmarkStart w:id="199" w:name="_Toc18406159"/>
+      <w:bookmarkStart w:id="200" w:name="_Toc18427573"/>
+      <w:bookmarkStart w:id="201" w:name="_Toc18427968"/>
+      <w:bookmarkStart w:id="202" w:name="_Toc18506535"/>
+      <w:bookmarkStart w:id="203" w:name="_Toc18506771"/>
+      <w:bookmarkStart w:id="204" w:name="_Toc18507003"/>
+      <w:bookmarkStart w:id="205" w:name="_Toc18507048"/>
+      <w:bookmarkStart w:id="206" w:name="_Toc18507162"/>
+      <w:bookmarkStart w:id="207" w:name="_Toc18603206"/>
+      <w:bookmarkStart w:id="208" w:name="_Toc18603242"/>
+      <w:bookmarkStart w:id="209" w:name="_Toc18603295"/>
+      <w:bookmarkStart w:id="210" w:name="_Toc18604026"/>
+      <w:bookmarkStart w:id="211" w:name="_Toc25145149"/>
+      <w:bookmarkStart w:id="212" w:name="_Toc32310727"/>
+      <w:bookmarkStart w:id="213" w:name="_Toc32310775"/>
+      <w:bookmarkStart w:id="214" w:name="_Toc32320920"/>
+      <w:bookmarkStart w:id="215" w:name="_Toc32934346"/>
+      <w:bookmarkStart w:id="216" w:name="_Toc32934382"/>
+      <w:bookmarkStart w:id="217" w:name="_Toc33451544"/>
+      <w:bookmarkStart w:id="218" w:name="_Toc33451580"/>
+      <w:bookmarkStart w:id="219" w:name="_Toc33451786"/>
+      <w:bookmarkStart w:id="220" w:name="_Toc33452226"/>
+      <w:bookmarkStart w:id="221" w:name="_Toc33452456"/>
+      <w:bookmarkStart w:id="222" w:name="_Toc34048965"/>
+      <w:bookmarkStart w:id="223" w:name="_Toc35434128"/>
       <w:bookmarkEnd w:id="199"/>
       <w:bookmarkEnd w:id="200"/>
       <w:bookmarkEnd w:id="201"/>
@@ -18333,6 +18507,12 @@
       <w:bookmarkEnd w:id="215"/>
       <w:bookmarkEnd w:id="216"/>
       <w:bookmarkEnd w:id="217"/>
+      <w:bookmarkEnd w:id="218"/>
+      <w:bookmarkEnd w:id="219"/>
+      <w:bookmarkEnd w:id="220"/>
+      <w:bookmarkEnd w:id="221"/>
+      <w:bookmarkEnd w:id="222"/>
+      <w:bookmarkEnd w:id="223"/>
     </w:p>
     <w:p>
       <w:pPr>
@@ -18357,36 +18537,31 @@
           <w:lang w:val="en-GB"/>
         </w:rPr>
       </w:pPr>
-      <w:bookmarkStart w:id="218" w:name="_Toc18406160"/>
-      <w:bookmarkStart w:id="219" w:name="_Toc18427574"/>
-      <w:bookmarkStart w:id="220" w:name="_Toc18427969"/>
-      <w:bookmarkStart w:id="221" w:name="_Toc18506536"/>
-      <w:bookmarkStart w:id="222" w:name="_Toc18506772"/>
-      <w:bookmarkStart w:id="223" w:name="_Toc18507004"/>
-      <w:bookmarkStart w:id="224" w:name="_Toc18507049"/>
-      <w:bookmarkStart w:id="225" w:name="_Toc18507163"/>
-      <w:bookmarkStart w:id="226" w:name="_Toc18603207"/>
-      <w:bookmarkStart w:id="227" w:name="_Toc18603243"/>
-      <w:bookmarkStart w:id="228" w:name="_Toc18603296"/>
-      <w:bookmarkStart w:id="229" w:name="_Toc18604027"/>
-      <w:bookmarkStart w:id="230" w:name="_Toc25145150"/>
-      <w:bookmarkStart w:id="231" w:name="_Toc32310728"/>
-      <w:bookmarkStart w:id="232" w:name="_Toc32310776"/>
-      <w:bookmarkStart w:id="233" w:name="_Toc32320921"/>
-      <w:bookmarkStart w:id="234" w:name="_Toc32934347"/>
-      <w:bookmarkStart w:id="235" w:name="_Toc32934383"/>
-      <w:bookmarkStart w:id="236" w:name="_Toc33451545"/>
-      <w:bookmarkStart w:id="237" w:name="_Toc33451581"/>
-      <w:bookmarkStart w:id="238" w:name="_Toc33451787"/>
-      <w:bookmarkStart w:id="239" w:name="_Toc33452227"/>
-      <w:bookmarkStart w:id="240" w:name="_Toc33452457"/>
-      <w:bookmarkStart w:id="241" w:name="_Toc34048966"/>
-      <w:bookmarkEnd w:id="218"/>
-      <w:bookmarkEnd w:id="219"/>
-      <w:bookmarkEnd w:id="220"/>
-      <w:bookmarkEnd w:id="221"/>
-      <w:bookmarkEnd w:id="222"/>
-      <w:bookmarkEnd w:id="223"/>
+      <w:bookmarkStart w:id="224" w:name="_Toc18406160"/>
+      <w:bookmarkStart w:id="225" w:name="_Toc18427574"/>
+      <w:bookmarkStart w:id="226" w:name="_Toc18427969"/>
+      <w:bookmarkStart w:id="227" w:name="_Toc18506536"/>
+      <w:bookmarkStart w:id="228" w:name="_Toc18506772"/>
+      <w:bookmarkStart w:id="229" w:name="_Toc18507004"/>
+      <w:bookmarkStart w:id="230" w:name="_Toc18507049"/>
+      <w:bookmarkStart w:id="231" w:name="_Toc18507163"/>
+      <w:bookmarkStart w:id="232" w:name="_Toc18603207"/>
+      <w:bookmarkStart w:id="233" w:name="_Toc18603243"/>
+      <w:bookmarkStart w:id="234" w:name="_Toc18603296"/>
+      <w:bookmarkStart w:id="235" w:name="_Toc18604027"/>
+      <w:bookmarkStart w:id="236" w:name="_Toc25145150"/>
+      <w:bookmarkStart w:id="237" w:name="_Toc32310728"/>
+      <w:bookmarkStart w:id="238" w:name="_Toc32310776"/>
+      <w:bookmarkStart w:id="239" w:name="_Toc32320921"/>
+      <w:bookmarkStart w:id="240" w:name="_Toc32934347"/>
+      <w:bookmarkStart w:id="241" w:name="_Toc32934383"/>
+      <w:bookmarkStart w:id="242" w:name="_Toc33451545"/>
+      <w:bookmarkStart w:id="243" w:name="_Toc33451581"/>
+      <w:bookmarkStart w:id="244" w:name="_Toc33451787"/>
+      <w:bookmarkStart w:id="245" w:name="_Toc33452227"/>
+      <w:bookmarkStart w:id="246" w:name="_Toc33452457"/>
+      <w:bookmarkStart w:id="247" w:name="_Toc34048966"/>
+      <w:bookmarkStart w:id="248" w:name="_Toc35434129"/>
       <w:bookmarkEnd w:id="224"/>
       <w:bookmarkEnd w:id="225"/>
       <w:bookmarkEnd w:id="226"/>
@@ -18405,6 +18580,13 @@
       <w:bookmarkEnd w:id="239"/>
       <w:bookmarkEnd w:id="240"/>
       <w:bookmarkEnd w:id="241"/>
+      <w:bookmarkEnd w:id="242"/>
+      <w:bookmarkEnd w:id="243"/>
+      <w:bookmarkEnd w:id="244"/>
+      <w:bookmarkEnd w:id="245"/>
+      <w:bookmarkEnd w:id="246"/>
+      <w:bookmarkEnd w:id="247"/>
+      <w:bookmarkEnd w:id="248"/>
     </w:p>
     <w:p>
       <w:pPr>
@@ -18429,37 +18611,31 @@
           <w:lang w:val="en-GB"/>
         </w:rPr>
       </w:pPr>
-      <w:bookmarkStart w:id="242" w:name="_Toc18406161"/>
-      <w:bookmarkStart w:id="243" w:name="_Toc18427575"/>
-      <w:bookmarkStart w:id="244" w:name="_Toc18427970"/>
-      <w:bookmarkStart w:id="245" w:name="_Toc18506537"/>
-      <w:bookmarkStart w:id="246" w:name="_Toc18506773"/>
-      <w:bookmarkStart w:id="247" w:name="_Toc18507005"/>
-      <w:bookmarkStart w:id="248" w:name="_Toc18507050"/>
-      <w:bookmarkStart w:id="249" w:name="_Toc18507164"/>
-      <w:bookmarkStart w:id="250" w:name="_Toc18603208"/>
-      <w:bookmarkStart w:id="251" w:name="_Toc18603244"/>
-      <w:bookmarkStart w:id="252" w:name="_Toc18603297"/>
-      <w:bookmarkStart w:id="253" w:name="_Toc18604028"/>
-      <w:bookmarkStart w:id="254" w:name="_Toc25145151"/>
-      <w:bookmarkStart w:id="255" w:name="_Toc32310729"/>
-      <w:bookmarkStart w:id="256" w:name="_Toc32310777"/>
-      <w:bookmarkStart w:id="257" w:name="_Toc32320922"/>
-      <w:bookmarkStart w:id="258" w:name="_Toc32934348"/>
-      <w:bookmarkStart w:id="259" w:name="_Toc32934384"/>
-      <w:bookmarkStart w:id="260" w:name="_Toc33451546"/>
-      <w:bookmarkStart w:id="261" w:name="_Toc33451582"/>
-      <w:bookmarkStart w:id="262" w:name="_Toc33451788"/>
-      <w:bookmarkStart w:id="263" w:name="_Toc33452228"/>
-      <w:bookmarkStart w:id="264" w:name="_Toc33452458"/>
-      <w:bookmarkStart w:id="265" w:name="_Toc34048967"/>
-      <w:bookmarkEnd w:id="242"/>
-      <w:bookmarkEnd w:id="243"/>
-      <w:bookmarkEnd w:id="244"/>
-      <w:bookmarkEnd w:id="245"/>
-      <w:bookmarkEnd w:id="246"/>
-      <w:bookmarkEnd w:id="247"/>
-      <w:bookmarkEnd w:id="248"/>
+      <w:bookmarkStart w:id="249" w:name="_Toc18406161"/>
+      <w:bookmarkStart w:id="250" w:name="_Toc18427575"/>
+      <w:bookmarkStart w:id="251" w:name="_Toc18427970"/>
+      <w:bookmarkStart w:id="252" w:name="_Toc18506537"/>
+      <w:bookmarkStart w:id="253" w:name="_Toc18506773"/>
+      <w:bookmarkStart w:id="254" w:name="_Toc18507005"/>
+      <w:bookmarkStart w:id="255" w:name="_Toc18507050"/>
+      <w:bookmarkStart w:id="256" w:name="_Toc18507164"/>
+      <w:bookmarkStart w:id="257" w:name="_Toc18603208"/>
+      <w:bookmarkStart w:id="258" w:name="_Toc18603244"/>
+      <w:bookmarkStart w:id="259" w:name="_Toc18603297"/>
+      <w:bookmarkStart w:id="260" w:name="_Toc18604028"/>
+      <w:bookmarkStart w:id="261" w:name="_Toc25145151"/>
+      <w:bookmarkStart w:id="262" w:name="_Toc32310729"/>
+      <w:bookmarkStart w:id="263" w:name="_Toc32310777"/>
+      <w:bookmarkStart w:id="264" w:name="_Toc32320922"/>
+      <w:bookmarkStart w:id="265" w:name="_Toc32934348"/>
+      <w:bookmarkStart w:id="266" w:name="_Toc32934384"/>
+      <w:bookmarkStart w:id="267" w:name="_Toc33451546"/>
+      <w:bookmarkStart w:id="268" w:name="_Toc33451582"/>
+      <w:bookmarkStart w:id="269" w:name="_Toc33451788"/>
+      <w:bookmarkStart w:id="270" w:name="_Toc33452228"/>
+      <w:bookmarkStart w:id="271" w:name="_Toc33452458"/>
+      <w:bookmarkStart w:id="272" w:name="_Toc34048967"/>
+      <w:bookmarkStart w:id="273" w:name="_Toc35434130"/>
       <w:bookmarkEnd w:id="249"/>
       <w:bookmarkEnd w:id="250"/>
       <w:bookmarkEnd w:id="251"/>
@@ -18477,6 +18653,14 @@
       <w:bookmarkEnd w:id="263"/>
       <w:bookmarkEnd w:id="264"/>
       <w:bookmarkEnd w:id="265"/>
+      <w:bookmarkEnd w:id="266"/>
+      <w:bookmarkEnd w:id="267"/>
+      <w:bookmarkEnd w:id="268"/>
+      <w:bookmarkEnd w:id="269"/>
+      <w:bookmarkEnd w:id="270"/>
+      <w:bookmarkEnd w:id="271"/>
+      <w:bookmarkEnd w:id="272"/>
+      <w:bookmarkEnd w:id="273"/>
     </w:p>
     <w:p>
       <w:pPr>
@@ -18491,7 +18675,7 @@
           <w:lang w:val="en-GB"/>
         </w:rPr>
       </w:pPr>
-      <w:bookmarkStart w:id="266" w:name="_Toc34048968"/>
+      <w:bookmarkStart w:id="274" w:name="_Toc35434131"/>
       <w:r>
         <w:rPr>
           <w:b/>
@@ -18499,8 +18683,8 @@
         </w:rPr>
         <w:t>Email Notification for missing file:</w:t>
       </w:r>
-      <w:bookmarkEnd w:id="168"/>
-      <w:bookmarkEnd w:id="266"/>
+      <w:bookmarkEnd w:id="172"/>
+      <w:bookmarkEnd w:id="274"/>
     </w:p>
     <w:p>
       <w:pPr>
@@ -18532,14 +18716,14 @@
             <o:lock v:ext="edit" aspectratio="t"/>
           </v:shapetype>
           <v:shape id="_x0000_i1025" type="#_x0000_t75" style="width:2in;height:86.25pt" o:ole="">
-            <v:imagedata r:id="rId13" o:title=""/>
+            <v:imagedata r:id="rId14" o:title=""/>
           </v:shape>
-          <o:OLEObject Type="Embed" ProgID="Package" ShapeID="_x0000_i1025" DrawAspect="Content" ObjectID="_1644661921" r:id="rId14"/>
+          <o:OLEObject Type="Embed" ProgID="Package" ShapeID="_x0000_i1025" DrawAspect="Content" ObjectID="_1646046840" r:id="rId15"/>
         </w:object>
       </w:r>
     </w:p>
     <w:sectPr>
-      <w:footerReference w:type="default" r:id="rId15"/>
+      <w:footerReference w:type="default" r:id="rId16"/>
       <w:pgSz w:w="11906" w:h="16838"/>
       <w:pgMar w:top="1440" w:right="1440" w:bottom="1440" w:left="1440" w:header="708" w:footer="708" w:gutter="0"/>
       <w:cols w:space="708"/>
@@ -22270,6 +22454,15 @@
 </file>
 
 <file path=customXml/item1.xml><?xml version="1.0" encoding="utf-8"?>
+<?mso-contentType ?>
+<FormTemplates xmlns="http://schemas.microsoft.com/sharepoint/v3/contenttype/forms">
+  <Display>DocumentLibraryForm</Display>
+  <Edit>DocumentLibraryForm</Edit>
+  <New>DocumentLibraryForm</New>
+</FormTemplates>
+</file>
+
+<file path=customXml/item2.xml><?xml version="1.0" encoding="utf-8"?>
 <ct:contentTypeSchema xmlns:ct="http://schemas.microsoft.com/office/2006/metadata/contentType" xmlns:ma="http://schemas.microsoft.com/office/2006/metadata/properties/metaAttributes" ct:_="" ma:_="" ma:contentTypeName="Document" ma:contentTypeID="0x0101000C723A6D629A244B9035064CEA29699F" ma:contentTypeVersion="12" ma:contentTypeDescription="Create a new document." ma:contentTypeScope="" ma:versionID="439c1f6a0871fabbc20469cf751fc22a">
   <xsd:schema xmlns:xsd="http://www.w3.org/2001/XMLSchema" xmlns:xs="http://www.w3.org/2001/XMLSchema" xmlns:p="http://schemas.microsoft.com/office/2006/metadata/properties" xmlns:ns2="5c6a5f84-dc80-404b-9608-a58c80d813cf" xmlns:ns3="fb15ab9c-5ce3-4966-97a0-841ffe55082a" targetNamespace="http://schemas.microsoft.com/office/2006/metadata/properties" ma:root="true" ma:fieldsID="3a0ba7a63f3f3ddebd5188756dbc3799" ns2:_="" ns3:_="">
     <xsd:import namespace="5c6a5f84-dc80-404b-9608-a58c80d813cf"/>
@@ -22486,15 +22679,6 @@
 </ct:contentTypeSchema>
 </file>
 
-<file path=customXml/item2.xml><?xml version="1.0" encoding="utf-8"?>
-<?mso-contentType ?>
-<FormTemplates xmlns="http://schemas.microsoft.com/sharepoint/v3/contenttype/forms">
-  <Display>DocumentLibraryForm</Display>
-  <Edit>DocumentLibraryForm</Edit>
-  <New>DocumentLibraryForm</New>
-</FormTemplates>
-</file>
-
 <file path=customXml/item3.xml><?xml version="1.0" encoding="utf-8"?>
 <p:properties xmlns:p="http://schemas.microsoft.com/office/2006/metadata/properties" xmlns:xsi="http://www.w3.org/2001/XMLSchema-instance" xmlns:pc="http://schemas.microsoft.com/office/infopath/2007/PartnerControls">
   <documentManagement/>
@@ -22502,6 +22686,14 @@
 </file>
 
 <file path=customXml/itemProps1.xml><?xml version="1.0" encoding="utf-8"?>
+<ds:datastoreItem xmlns:ds="http://schemas.openxmlformats.org/officeDocument/2006/customXml" ds:itemID="{CBA6D5DB-2AD8-4DCF-99C7-82980D2A98C2}">
+  <ds:schemaRefs>
+    <ds:schemaRef ds:uri="http://schemas.microsoft.com/sharepoint/v3/contenttype/forms"/>
+  </ds:schemaRefs>
+</ds:datastoreItem>
+</file>
+
+<file path=customXml/itemProps2.xml><?xml version="1.0" encoding="utf-8"?>
 <ds:datastoreItem xmlns:ds="http://schemas.openxmlformats.org/officeDocument/2006/customXml" ds:itemID="{2847D1EA-F0BA-4754-8E1A-EFE503EE5942}">
   <ds:schemaRefs>
     <ds:schemaRef ds:uri="http://schemas.microsoft.com/office/2006/metadata/contentType"/>
@@ -22520,14 +22712,6 @@
 </ds:datastoreItem>
 </file>
 
-<file path=customXml/itemProps2.xml><?xml version="1.0" encoding="utf-8"?>
-<ds:datastoreItem xmlns:ds="http://schemas.openxmlformats.org/officeDocument/2006/customXml" ds:itemID="{CBA6D5DB-2AD8-4DCF-99C7-82980D2A98C2}">
-  <ds:schemaRefs>
-    <ds:schemaRef ds:uri="http://schemas.microsoft.com/sharepoint/v3/contenttype/forms"/>
-  </ds:schemaRefs>
-</ds:datastoreItem>
-</file>
-
 <file path=customXml/itemProps3.xml><?xml version="1.0" encoding="utf-8"?>
 <ds:datastoreItem xmlns:ds="http://schemas.openxmlformats.org/officeDocument/2006/customXml" ds:itemID="{66E0F841-D6FA-4847-B190-1166122C7CD6}">
   <ds:schemaRefs>

</xml_diff>